<commit_message>
adding stack in stl
</commit_message>
<xml_diff>
--- a/c++/STL/STL.docx
+++ b/c++/STL/STL.docx
@@ -1467,10 +1467,7 @@
         </w:r>
       </w:hyperlink>
       <w:r>
-        <w:t xml:space="preserve"> </w:t>
-      </w:r>
-      <w:r>
-        <w:t xml:space="preserve">everything is same as </w:t>
+        <w:t xml:space="preserve"> everything is same as </w:t>
       </w:r>
       <w:proofErr w:type="gramStart"/>
       <w:r>
@@ -1576,13 +1573,7 @@
         <w:t>Need to include:</w:t>
       </w:r>
       <w:r>
-        <w:t xml:space="preserve"> #include&lt;</w:t>
-      </w:r>
-      <w:r>
-        <w:t>unordered_</w:t>
-      </w:r>
-      <w:r>
-        <w:t>set&gt;</w:t>
+        <w:t xml:space="preserve"> #include&lt;unordered_set&gt;</w:t>
       </w:r>
     </w:p>
     <w:p>
@@ -1671,6 +1662,70 @@
       </w:r>
     </w:p>
     <w:p/>
+    <w:p/>
+    <w:p/>
+    <w:p/>
+    <w:p/>
+    <w:p>
+      <w:pPr>
+        <w:pStyle w:val="Heading1"/>
+        <w:jc w:val="center"/>
+      </w:pPr>
+      <w:r>
+        <w:t>Stack</w:t>
+      </w:r>
+    </w:p>
+    <w:p>
+      <w:r>
+        <w:t>Need to include: #include&lt;stack&gt;</w:t>
+      </w:r>
+    </w:p>
+    <w:p>
+      <w:r>
+        <w:t xml:space="preserve">Structure: stack&lt;datatype&gt; </w:t>
+      </w:r>
+      <w:proofErr w:type="spellStart"/>
+      <w:proofErr w:type="gramStart"/>
+      <w:r>
+        <w:t>stackname</w:t>
+      </w:r>
+      <w:proofErr w:type="spellEnd"/>
+      <w:r>
+        <w:t>;</w:t>
+      </w:r>
+      <w:proofErr w:type="gramEnd"/>
+    </w:p>
+    <w:p/>
+    <w:p>
+      <w:pPr>
+        <w:tabs>
+          <w:tab w:val="left" w:pos="2055"/>
+        </w:tabs>
+        <w:rPr>
+          <w:b/>
+          <w:bCs/>
+        </w:rPr>
+      </w:pPr>
+      <w:r>
+        <w:rPr>
+          <w:b/>
+          <w:bCs/>
+        </w:rPr>
+        <w:t>Functions of stack:</w:t>
+      </w:r>
+    </w:p>
+    <w:p>
+      <w:pPr>
+        <w:pStyle w:val="ListParagraph"/>
+        <w:numPr>
+          <w:ilvl w:val="0"/>
+          <w:numId w:val="11"/>
+        </w:numPr>
+        <w:tabs>
+          <w:tab w:val="left" w:pos="2055"/>
+        </w:tabs>
+      </w:pPr>
+    </w:p>
     <w:sectPr>
       <w:pgSz w:w="12240" w:h="15840"/>
       <w:pgMar w:top="1440" w:right="1440" w:bottom="1440" w:left="1440" w:header="720" w:footer="720" w:gutter="0"/>
@@ -2973,6 +3028,119 @@
       <w:pPr>
         <w:ind w:left="6840" w:hanging="180"/>
       </w:pPr>
+    </w:lvl>
+  </w:abstractNum>
+  <w:abstractNum w:abstractNumId="10" w15:restartNumberingAfterBreak="0">
+    <w:nsid w:val="741C1E95"/>
+    <w:multiLevelType w:val="hybridMultilevel"/>
+    <w:tmpl w:val="E594F68C"/>
+    <w:lvl w:ilvl="0" w:tplc="0409000B">
+      <w:start w:val="1"/>
+      <w:numFmt w:val="bullet"/>
+      <w:lvlText w:val=""/>
+      <w:lvlJc w:val="left"/>
+      <w:pPr>
+        <w:ind w:left="825" w:hanging="360"/>
+      </w:pPr>
+      <w:rPr>
+        <w:rFonts w:ascii="Wingdings" w:hAnsi="Wingdings" w:hint="default"/>
+      </w:rPr>
+    </w:lvl>
+    <w:lvl w:ilvl="1" w:tplc="04090003" w:tentative="1">
+      <w:start w:val="1"/>
+      <w:numFmt w:val="bullet"/>
+      <w:lvlText w:val="o"/>
+      <w:lvlJc w:val="left"/>
+      <w:pPr>
+        <w:ind w:left="1545" w:hanging="360"/>
+      </w:pPr>
+      <w:rPr>
+        <w:rFonts w:ascii="Courier New" w:hAnsi="Courier New" w:cs="Courier New" w:hint="default"/>
+      </w:rPr>
+    </w:lvl>
+    <w:lvl w:ilvl="2" w:tplc="04090005" w:tentative="1">
+      <w:start w:val="1"/>
+      <w:numFmt w:val="bullet"/>
+      <w:lvlText w:val=""/>
+      <w:lvlJc w:val="left"/>
+      <w:pPr>
+        <w:ind w:left="2265" w:hanging="360"/>
+      </w:pPr>
+      <w:rPr>
+        <w:rFonts w:ascii="Wingdings" w:hAnsi="Wingdings" w:hint="default"/>
+      </w:rPr>
+    </w:lvl>
+    <w:lvl w:ilvl="3" w:tplc="04090001" w:tentative="1">
+      <w:start w:val="1"/>
+      <w:numFmt w:val="bullet"/>
+      <w:lvlText w:val=""/>
+      <w:lvlJc w:val="left"/>
+      <w:pPr>
+        <w:ind w:left="2985" w:hanging="360"/>
+      </w:pPr>
+      <w:rPr>
+        <w:rFonts w:ascii="Symbol" w:hAnsi="Symbol" w:hint="default"/>
+      </w:rPr>
+    </w:lvl>
+    <w:lvl w:ilvl="4" w:tplc="04090003" w:tentative="1">
+      <w:start w:val="1"/>
+      <w:numFmt w:val="bullet"/>
+      <w:lvlText w:val="o"/>
+      <w:lvlJc w:val="left"/>
+      <w:pPr>
+        <w:ind w:left="3705" w:hanging="360"/>
+      </w:pPr>
+      <w:rPr>
+        <w:rFonts w:ascii="Courier New" w:hAnsi="Courier New" w:cs="Courier New" w:hint="default"/>
+      </w:rPr>
+    </w:lvl>
+    <w:lvl w:ilvl="5" w:tplc="04090005" w:tentative="1">
+      <w:start w:val="1"/>
+      <w:numFmt w:val="bullet"/>
+      <w:lvlText w:val=""/>
+      <w:lvlJc w:val="left"/>
+      <w:pPr>
+        <w:ind w:left="4425" w:hanging="360"/>
+      </w:pPr>
+      <w:rPr>
+        <w:rFonts w:ascii="Wingdings" w:hAnsi="Wingdings" w:hint="default"/>
+      </w:rPr>
+    </w:lvl>
+    <w:lvl w:ilvl="6" w:tplc="04090001" w:tentative="1">
+      <w:start w:val="1"/>
+      <w:numFmt w:val="bullet"/>
+      <w:lvlText w:val=""/>
+      <w:lvlJc w:val="left"/>
+      <w:pPr>
+        <w:ind w:left="5145" w:hanging="360"/>
+      </w:pPr>
+      <w:rPr>
+        <w:rFonts w:ascii="Symbol" w:hAnsi="Symbol" w:hint="default"/>
+      </w:rPr>
+    </w:lvl>
+    <w:lvl w:ilvl="7" w:tplc="04090003" w:tentative="1">
+      <w:start w:val="1"/>
+      <w:numFmt w:val="bullet"/>
+      <w:lvlText w:val="o"/>
+      <w:lvlJc w:val="left"/>
+      <w:pPr>
+        <w:ind w:left="5865" w:hanging="360"/>
+      </w:pPr>
+      <w:rPr>
+        <w:rFonts w:ascii="Courier New" w:hAnsi="Courier New" w:cs="Courier New" w:hint="default"/>
+      </w:rPr>
+    </w:lvl>
+    <w:lvl w:ilvl="8" w:tplc="04090005" w:tentative="1">
+      <w:start w:val="1"/>
+      <w:numFmt w:val="bullet"/>
+      <w:lvlText w:val=""/>
+      <w:lvlJc w:val="left"/>
+      <w:pPr>
+        <w:ind w:left="6585" w:hanging="360"/>
+      </w:pPr>
+      <w:rPr>
+        <w:rFonts w:ascii="Wingdings" w:hAnsi="Wingdings" w:hint="default"/>
+      </w:rPr>
     </w:lvl>
   </w:abstractNum>
   <w:num w:numId="1" w16cid:durableId="1037318262">
@@ -3004,6 +3172,9 @@
   </w:num>
   <w:num w:numId="10" w16cid:durableId="2127385966">
     <w:abstractNumId w:val="5"/>
+  </w:num>
+  <w:num w:numId="11" w16cid:durableId="247546376">
+    <w:abstractNumId w:val="10"/>
   </w:num>
 </w:numbering>
 </file>
@@ -3612,6 +3783,7 @@
   <w:style w:type="character" w:default="1" w:styleId="DefaultParagraphFont">
     <w:name w:val="Default Paragraph Font"/>
     <w:uiPriority w:val="1"/>
+    <w:semiHidden/>
     <w:unhideWhenUsed/>
   </w:style>
   <w:style w:type="table" w:default="1" w:styleId="TableNormal">

</xml_diff>